<commit_message>
add templates paper and report
</commit_message>
<xml_diff>
--- a/build/themes/default.docx
+++ b/build/themes/default.docx
@@ -1,6 +1,6 @@
 
 <file path=word/document.xml><?xml version="1.0" encoding="utf-8"?>
-<w:document xmlns:wpc="http://schemas.microsoft.com/office/word/2010/wordprocessingCanvas" xmlns:cx="http://schemas.microsoft.com/office/drawing/2014/chartex" xmlns:cx1="http://schemas.microsoft.com/office/drawing/2015/9/8/chartex" xmlns:cx2="http://schemas.microsoft.com/office/drawing/2015/10/21/chartex" xmlns:cx3="http://schemas.microsoft.com/office/drawing/2016/5/9/chartex" xmlns:cx4="http://schemas.microsoft.com/office/drawing/2016/5/10/chartex" xmlns:cx5="http://schemas.microsoft.com/office/drawing/2016/5/11/chartex" xmlns:cx6="http://schemas.microsoft.com/office/drawing/2016/5/12/chartex" xmlns:cx7="http://schemas.microsoft.com/office/drawing/2016/5/13/chartex" xmlns:cx8="http://schemas.microsoft.com/office/drawing/2016/5/14/chartex" xmlns:mc="http://schemas.openxmlformats.org/markup-compatibility/2006" xmlns:aink="http://schemas.microsoft.com/office/drawing/2016/ink" xmlns:am3d="http://schemas.microsoft.com/office/drawing/2017/model3d" xmlns:o="urn:schemas-microsoft-com:office:office" xmlns:r="http://schemas.openxmlformats.org/officeDocument/2006/relationships" xmlns:m="http://schemas.openxmlformats.org/officeDocument/2006/math" xmlns:v="urn:schemas-microsoft-com:vml" xmlns:wp14="http://schemas.microsoft.com/office/word/2010/wordprocessingDrawing" xmlns:wp="http://schemas.openxmlformats.org/drawingml/2006/wordprocessingDrawing" xmlns:w10="urn:schemas-microsoft-com:office:word" xmlns:w="http://schemas.openxmlformats.org/wordprocessingml/2006/main" xmlns:w14="http://schemas.microsoft.com/office/word/2010/wordml" xmlns:w15="http://schemas.microsoft.com/office/word/2012/wordml" xmlns:w16cex="http://schemas.microsoft.com/office/word/2018/wordml/cex" xmlns:w16cid="http://schemas.microsoft.com/office/word/2016/wordml/cid" xmlns:w16="http://schemas.microsoft.com/office/word/2018/wordml" xmlns:w16se="http://schemas.microsoft.com/office/word/2015/wordml/symex" xmlns:wpg="http://schemas.microsoft.com/office/word/2010/wordprocessingGroup" xmlns:wpi="http://schemas.microsoft.com/office/word/2010/wordprocessingInk" xmlns:wne="http://schemas.microsoft.com/office/word/2006/wordml" xmlns:wps="http://schemas.microsoft.com/office/word/2010/wordprocessingShape" mc:Ignorable="w14 w15 w16se w16cid w16 w16cex wp14">
+<w:document xmlns:wpc="http://schemas.microsoft.com/office/word/2010/wordprocessingCanvas" xmlns:cx="http://schemas.microsoft.com/office/drawing/2014/chartex" xmlns:cx1="http://schemas.microsoft.com/office/drawing/2015/9/8/chartex" xmlns:mc="http://schemas.openxmlformats.org/markup-compatibility/2006" xmlns:o="urn:schemas-microsoft-com:office:office" xmlns:r="http://schemas.openxmlformats.org/officeDocument/2006/relationships" xmlns:m="http://schemas.openxmlformats.org/officeDocument/2006/math" xmlns:v="urn:schemas-microsoft-com:vml" xmlns:wp14="http://schemas.microsoft.com/office/word/2010/wordprocessingDrawing" xmlns:wp="http://schemas.openxmlformats.org/drawingml/2006/wordprocessingDrawing" xmlns:w10="urn:schemas-microsoft-com:office:word" xmlns:w="http://schemas.openxmlformats.org/wordprocessingml/2006/main" xmlns:w14="http://schemas.microsoft.com/office/word/2010/wordml" xmlns:w15="http://schemas.microsoft.com/office/word/2012/wordml" xmlns:w16se="http://schemas.microsoft.com/office/word/2015/wordml/symex" xmlns:wpg="http://schemas.microsoft.com/office/word/2010/wordprocessingGroup" xmlns:wpi="http://schemas.microsoft.com/office/word/2010/wordprocessingInk" xmlns:wne="http://schemas.microsoft.com/office/word/2006/wordml" xmlns:wps="http://schemas.microsoft.com/office/word/2010/wordprocessingShape" mc:Ignorable="w14 w15 w16se wp14">
   <w:body>
     <w:p>
       <w:pPr>
@@ -53,7 +53,12 @@
         <w:t xml:space="preserve"> If you are</w:t>
       </w:r>
       <w:r>
-        <w:t xml:space="preserve"> using Microsoft Word, this involves </w:t>
+        <w:t xml:space="preserve"> usi</w:t>
+      </w:r>
+      <w:bookmarkStart w:id="0" w:name="_GoBack"/>
+      <w:bookmarkEnd w:id="0"/>
+      <w:r>
+        <w:t xml:space="preserve">ng Microsoft Word, this involves </w:t>
       </w:r>
       <w:r>
         <w:t xml:space="preserve">modifying the styles listed in the styles panel (ctrl+shift+alt+s). For tables specifically, click on the table in this document, </w:t>
@@ -78,7 +83,7 @@
           <w:szCs w:val="32"/>
         </w:rPr>
       </w:pPr>
-      <w:bookmarkStart w:id="0" w:name="heading-1"/>
+      <w:bookmarkStart w:id="1" w:name="heading-1"/>
       <w:r>
         <w:br w:type="page"/>
       </w:r>
@@ -91,87 +96,87 @@
         <w:lastRenderedPageBreak/>
         <w:t>Heading 1</w:t>
       </w:r>
-      <w:bookmarkEnd w:id="0"/>
+      <w:bookmarkEnd w:id="1"/>
     </w:p>
     <w:p>
       <w:pPr>
         <w:pStyle w:val="Heading2"/>
       </w:pPr>
-      <w:bookmarkStart w:id="1" w:name="heading-2"/>
+      <w:bookmarkStart w:id="2" w:name="heading-2"/>
       <w:r>
         <w:t>Heading 2</w:t>
       </w:r>
-      <w:bookmarkEnd w:id="1"/>
+      <w:bookmarkEnd w:id="2"/>
     </w:p>
     <w:p>
       <w:pPr>
         <w:pStyle w:val="Heading3"/>
       </w:pPr>
-      <w:bookmarkStart w:id="2" w:name="heading-3"/>
+      <w:bookmarkStart w:id="3" w:name="heading-3"/>
       <w:r>
         <w:t>Heading 3</w:t>
       </w:r>
-      <w:bookmarkEnd w:id="2"/>
+      <w:bookmarkEnd w:id="3"/>
     </w:p>
     <w:p>
       <w:pPr>
         <w:pStyle w:val="Heading4"/>
       </w:pPr>
-      <w:bookmarkStart w:id="3" w:name="heading-4"/>
+      <w:bookmarkStart w:id="4" w:name="heading-4"/>
       <w:r>
         <w:t>Heading 4</w:t>
       </w:r>
-      <w:bookmarkEnd w:id="3"/>
+      <w:bookmarkEnd w:id="4"/>
     </w:p>
     <w:p>
       <w:pPr>
         <w:pStyle w:val="Heading5"/>
       </w:pPr>
-      <w:bookmarkStart w:id="4" w:name="heading-5"/>
+      <w:bookmarkStart w:id="5" w:name="heading-5"/>
       <w:r>
         <w:t>Heading 5</w:t>
       </w:r>
-      <w:bookmarkEnd w:id="4"/>
+      <w:bookmarkEnd w:id="5"/>
     </w:p>
     <w:p>
       <w:pPr>
         <w:pStyle w:val="Heading6"/>
       </w:pPr>
-      <w:bookmarkStart w:id="5" w:name="heading-6"/>
+      <w:bookmarkStart w:id="6" w:name="heading-6"/>
       <w:r>
         <w:t>Heading 6</w:t>
       </w:r>
-      <w:bookmarkEnd w:id="5"/>
+      <w:bookmarkEnd w:id="6"/>
     </w:p>
     <w:p>
       <w:pPr>
         <w:pStyle w:val="Heading7"/>
       </w:pPr>
-      <w:bookmarkStart w:id="6" w:name="heading-7"/>
+      <w:bookmarkStart w:id="7" w:name="heading-7"/>
       <w:r>
         <w:t>Heading 7</w:t>
       </w:r>
-      <w:bookmarkEnd w:id="6"/>
+      <w:bookmarkEnd w:id="7"/>
     </w:p>
     <w:p>
       <w:pPr>
         <w:pStyle w:val="Heading8"/>
       </w:pPr>
-      <w:bookmarkStart w:id="7" w:name="heading-8"/>
+      <w:bookmarkStart w:id="8" w:name="heading-8"/>
       <w:r>
         <w:t>Heading 8</w:t>
       </w:r>
-      <w:bookmarkEnd w:id="7"/>
+      <w:bookmarkEnd w:id="8"/>
     </w:p>
     <w:p>
       <w:pPr>
         <w:pStyle w:val="Heading9"/>
       </w:pPr>
-      <w:bookmarkStart w:id="8" w:name="heading-9"/>
+      <w:bookmarkStart w:id="9" w:name="heading-9"/>
       <w:r>
         <w:t>Heading 9</w:t>
       </w:r>
-      <w:bookmarkEnd w:id="8"/>
+      <w:bookmarkEnd w:id="9"/>
     </w:p>
     <w:p>
       <w:pPr>
@@ -217,13 +222,7 @@
         </w:r>
       </w:hyperlink>
       <w:r>
-        <w:t>.</w:t>
-      </w:r>
-      <w:r>
-        <w:t xml:space="preserve"> </w:t>
-      </w:r>
-      <w:r>
-        <w:t xml:space="preserve">Footnote. </w:t>
+        <w:t xml:space="preserve">. Footnote. </w:t>
       </w:r>
       <w:r>
         <w:rPr>
@@ -260,8 +259,8 @@
         <w:tblLook w:val="07E0" w:firstRow="1" w:lastRow="1" w:firstColumn="1" w:lastColumn="1" w:noHBand="1" w:noVBand="1"/>
       </w:tblPr>
       <w:tblGrid>
-        <w:gridCol w:w="791"/>
-        <w:gridCol w:w="791"/>
+        <w:gridCol w:w="739"/>
+        <w:gridCol w:w="739"/>
       </w:tblGrid>
       <w:tr>
         <w:trPr>
@@ -370,10 +369,7 @@
         <w:pStyle w:val="DefinitionTerm"/>
       </w:pPr>
       <w:r>
-        <w:t>D</w:t>
-      </w:r>
-      <w:r>
-        <w:t>efinitionTerm</w:t>
+        <w:t>DefinitionTerm</w:t>
       </w:r>
     </w:p>
     <w:p>
@@ -386,15 +382,16 @@
     </w:p>
     <w:sectPr>
       <w:pgSz w:w="12240" w:h="15840"/>
-      <w:pgMar w:top="1440" w:right="1440" w:bottom="1440" w:left="1440" w:header="720" w:footer="720" w:gutter="0"/>
+      <w:pgMar w:top="720" w:right="720" w:bottom="720" w:left="720" w:header="720" w:footer="720" w:gutter="0"/>
       <w:cols w:space="720"/>
+      <w:docGrid w:linePitch="299"/>
     </w:sectPr>
   </w:body>
 </w:document>
 </file>
 
 <file path=word/endnotes.xml><?xml version="1.0" encoding="utf-8"?>
-<w:endnotes xmlns:wpc="http://schemas.microsoft.com/office/word/2010/wordprocessingCanvas" xmlns:cx="http://schemas.microsoft.com/office/drawing/2014/chartex" xmlns:cx1="http://schemas.microsoft.com/office/drawing/2015/9/8/chartex" xmlns:cx2="http://schemas.microsoft.com/office/drawing/2015/10/21/chartex" xmlns:cx3="http://schemas.microsoft.com/office/drawing/2016/5/9/chartex" xmlns:cx4="http://schemas.microsoft.com/office/drawing/2016/5/10/chartex" xmlns:cx5="http://schemas.microsoft.com/office/drawing/2016/5/11/chartex" xmlns:cx6="http://schemas.microsoft.com/office/drawing/2016/5/12/chartex" xmlns:cx7="http://schemas.microsoft.com/office/drawing/2016/5/13/chartex" xmlns:cx8="http://schemas.microsoft.com/office/drawing/2016/5/14/chartex" xmlns:mc="http://schemas.openxmlformats.org/markup-compatibility/2006" xmlns:aink="http://schemas.microsoft.com/office/drawing/2016/ink" xmlns:am3d="http://schemas.microsoft.com/office/drawing/2017/model3d" xmlns:o="urn:schemas-microsoft-com:office:office" xmlns:r="http://schemas.openxmlformats.org/officeDocument/2006/relationships" xmlns:m="http://schemas.openxmlformats.org/officeDocument/2006/math" xmlns:v="urn:schemas-microsoft-com:vml" xmlns:wp14="http://schemas.microsoft.com/office/word/2010/wordprocessingDrawing" xmlns:wp="http://schemas.openxmlformats.org/drawingml/2006/wordprocessingDrawing" xmlns:w10="urn:schemas-microsoft-com:office:word" xmlns:w="http://schemas.openxmlformats.org/wordprocessingml/2006/main" xmlns:w14="http://schemas.microsoft.com/office/word/2010/wordml" xmlns:w15="http://schemas.microsoft.com/office/word/2012/wordml" xmlns:w16cex="http://schemas.microsoft.com/office/word/2018/wordml/cex" xmlns:w16cid="http://schemas.microsoft.com/office/word/2016/wordml/cid" xmlns:w16="http://schemas.microsoft.com/office/word/2018/wordml" xmlns:w16se="http://schemas.microsoft.com/office/word/2015/wordml/symex" xmlns:wpg="http://schemas.microsoft.com/office/word/2010/wordprocessingGroup" xmlns:wpi="http://schemas.microsoft.com/office/word/2010/wordprocessingInk" xmlns:wne="http://schemas.microsoft.com/office/word/2006/wordml" xmlns:wps="http://schemas.microsoft.com/office/word/2010/wordprocessingShape" mc:Ignorable="w14 w15 w16se w16cid w16 w16cex wp14">
+<w:endnotes xmlns:wpc="http://schemas.microsoft.com/office/word/2010/wordprocessingCanvas" xmlns:cx="http://schemas.microsoft.com/office/drawing/2014/chartex" xmlns:cx1="http://schemas.microsoft.com/office/drawing/2015/9/8/chartex" xmlns:mc="http://schemas.openxmlformats.org/markup-compatibility/2006" xmlns:o="urn:schemas-microsoft-com:office:office" xmlns:r="http://schemas.openxmlformats.org/officeDocument/2006/relationships" xmlns:m="http://schemas.openxmlformats.org/officeDocument/2006/math" xmlns:v="urn:schemas-microsoft-com:vml" xmlns:wp14="http://schemas.microsoft.com/office/word/2010/wordprocessingDrawing" xmlns:wp="http://schemas.openxmlformats.org/drawingml/2006/wordprocessingDrawing" xmlns:w10="urn:schemas-microsoft-com:office:word" xmlns:w="http://schemas.openxmlformats.org/wordprocessingml/2006/main" xmlns:w14="http://schemas.microsoft.com/office/word/2010/wordml" xmlns:w15="http://schemas.microsoft.com/office/word/2012/wordml" xmlns:w16se="http://schemas.microsoft.com/office/word/2015/wordml/symex" xmlns:wpg="http://schemas.microsoft.com/office/word/2010/wordprocessingGroup" xmlns:wpi="http://schemas.microsoft.com/office/word/2010/wordprocessingInk" xmlns:wne="http://schemas.microsoft.com/office/word/2006/wordml" xmlns:wps="http://schemas.microsoft.com/office/word/2010/wordprocessingShape" mc:Ignorable="w14 w15 w16se wp14">
   <w:endnote w:type="separator" w:id="-1">
     <w:p>
       <w:pPr>
@@ -419,7 +416,7 @@
 </file>
 
 <file path=word/footnotes.xml><?xml version="1.0" encoding="utf-8"?>
-<w:footnotes xmlns:wpc="http://schemas.microsoft.com/office/word/2010/wordprocessingCanvas" xmlns:cx="http://schemas.microsoft.com/office/drawing/2014/chartex" xmlns:cx1="http://schemas.microsoft.com/office/drawing/2015/9/8/chartex" xmlns:cx2="http://schemas.microsoft.com/office/drawing/2015/10/21/chartex" xmlns:cx3="http://schemas.microsoft.com/office/drawing/2016/5/9/chartex" xmlns:cx4="http://schemas.microsoft.com/office/drawing/2016/5/10/chartex" xmlns:cx5="http://schemas.microsoft.com/office/drawing/2016/5/11/chartex" xmlns:cx6="http://schemas.microsoft.com/office/drawing/2016/5/12/chartex" xmlns:cx7="http://schemas.microsoft.com/office/drawing/2016/5/13/chartex" xmlns:cx8="http://schemas.microsoft.com/office/drawing/2016/5/14/chartex" xmlns:mc="http://schemas.openxmlformats.org/markup-compatibility/2006" xmlns:aink="http://schemas.microsoft.com/office/drawing/2016/ink" xmlns:am3d="http://schemas.microsoft.com/office/drawing/2017/model3d" xmlns:o="urn:schemas-microsoft-com:office:office" xmlns:r="http://schemas.openxmlformats.org/officeDocument/2006/relationships" xmlns:m="http://schemas.openxmlformats.org/officeDocument/2006/math" xmlns:v="urn:schemas-microsoft-com:vml" xmlns:wp14="http://schemas.microsoft.com/office/word/2010/wordprocessingDrawing" xmlns:wp="http://schemas.openxmlformats.org/drawingml/2006/wordprocessingDrawing" xmlns:w10="urn:schemas-microsoft-com:office:word" xmlns:w="http://schemas.openxmlformats.org/wordprocessingml/2006/main" xmlns:w14="http://schemas.microsoft.com/office/word/2010/wordml" xmlns:w15="http://schemas.microsoft.com/office/word/2012/wordml" xmlns:w16cex="http://schemas.microsoft.com/office/word/2018/wordml/cex" xmlns:w16cid="http://schemas.microsoft.com/office/word/2016/wordml/cid" xmlns:w16="http://schemas.microsoft.com/office/word/2018/wordml" xmlns:w16se="http://schemas.microsoft.com/office/word/2015/wordml/symex" xmlns:wpg="http://schemas.microsoft.com/office/word/2010/wordprocessingGroup" xmlns:wpi="http://schemas.microsoft.com/office/word/2010/wordprocessingInk" xmlns:wne="http://schemas.microsoft.com/office/word/2006/wordml" xmlns:wps="http://schemas.microsoft.com/office/word/2010/wordprocessingShape" mc:Ignorable="w14 w15 w16se w16cid w16 w16cex wp14">
+<w:footnotes xmlns:wpc="http://schemas.microsoft.com/office/word/2010/wordprocessingCanvas" xmlns:cx="http://schemas.microsoft.com/office/drawing/2014/chartex" xmlns:cx1="http://schemas.microsoft.com/office/drawing/2015/9/8/chartex" xmlns:mc="http://schemas.openxmlformats.org/markup-compatibility/2006" xmlns:o="urn:schemas-microsoft-com:office:office" xmlns:r="http://schemas.openxmlformats.org/officeDocument/2006/relationships" xmlns:m="http://schemas.openxmlformats.org/officeDocument/2006/math" xmlns:v="urn:schemas-microsoft-com:vml" xmlns:wp14="http://schemas.microsoft.com/office/word/2010/wordprocessingDrawing" xmlns:wp="http://schemas.openxmlformats.org/drawingml/2006/wordprocessingDrawing" xmlns:w10="urn:schemas-microsoft-com:office:word" xmlns:w="http://schemas.openxmlformats.org/wordprocessingml/2006/main" xmlns:w14="http://schemas.microsoft.com/office/word/2010/wordml" xmlns:w15="http://schemas.microsoft.com/office/word/2012/wordml" xmlns:w16se="http://schemas.microsoft.com/office/word/2015/wordml/symex" xmlns:wpg="http://schemas.microsoft.com/office/word/2010/wordprocessingGroup" xmlns:wpi="http://schemas.microsoft.com/office/word/2010/wordprocessingInk" xmlns:wne="http://schemas.microsoft.com/office/word/2006/wordml" xmlns:wps="http://schemas.microsoft.com/office/word/2010/wordprocessingShape" mc:Ignorable="w14 w15 w16se wp14">
   <w:footnote w:type="separator" w:id="-1">
     <w:p>
       <w:r>
@@ -459,7 +456,7 @@
 </file>
 
 <file path=word/numbering.xml><?xml version="1.0" encoding="utf-8"?>
-<w:numbering xmlns:wpc="http://schemas.microsoft.com/office/word/2010/wordprocessingCanvas" xmlns:cx="http://schemas.microsoft.com/office/drawing/2014/chartex" xmlns:cx1="http://schemas.microsoft.com/office/drawing/2015/9/8/chartex" xmlns:cx2="http://schemas.microsoft.com/office/drawing/2015/10/21/chartex" xmlns:cx3="http://schemas.microsoft.com/office/drawing/2016/5/9/chartex" xmlns:cx4="http://schemas.microsoft.com/office/drawing/2016/5/10/chartex" xmlns:cx5="http://schemas.microsoft.com/office/drawing/2016/5/11/chartex" xmlns:cx6="http://schemas.microsoft.com/office/drawing/2016/5/12/chartex" xmlns:cx7="http://schemas.microsoft.com/office/drawing/2016/5/13/chartex" xmlns:cx8="http://schemas.microsoft.com/office/drawing/2016/5/14/chartex" xmlns:mc="http://schemas.openxmlformats.org/markup-compatibility/2006" xmlns:aink="http://schemas.microsoft.com/office/drawing/2016/ink" xmlns:am3d="http://schemas.microsoft.com/office/drawing/2017/model3d" xmlns:o="urn:schemas-microsoft-com:office:office" xmlns:r="http://schemas.openxmlformats.org/officeDocument/2006/relationships" xmlns:m="http://schemas.openxmlformats.org/officeDocument/2006/math" xmlns:v="urn:schemas-microsoft-com:vml" xmlns:wp14="http://schemas.microsoft.com/office/word/2010/wordprocessingDrawing" xmlns:wp="http://schemas.openxmlformats.org/drawingml/2006/wordprocessingDrawing" xmlns:w10="urn:schemas-microsoft-com:office:word" xmlns:w="http://schemas.openxmlformats.org/wordprocessingml/2006/main" xmlns:w14="http://schemas.microsoft.com/office/word/2010/wordml" xmlns:w15="http://schemas.microsoft.com/office/word/2012/wordml" xmlns:w16cex="http://schemas.microsoft.com/office/word/2018/wordml/cex" xmlns:w16cid="http://schemas.microsoft.com/office/word/2016/wordml/cid" xmlns:w16="http://schemas.microsoft.com/office/word/2018/wordml" xmlns:w16se="http://schemas.microsoft.com/office/word/2015/wordml/symex" xmlns:wpg="http://schemas.microsoft.com/office/word/2010/wordprocessingGroup" xmlns:wpi="http://schemas.microsoft.com/office/word/2010/wordprocessingInk" xmlns:wne="http://schemas.microsoft.com/office/word/2006/wordml" xmlns:wps="http://schemas.microsoft.com/office/word/2010/wordprocessingShape" mc:Ignorable="w14 w15 w16se w16cid w16 w16cex wp14">
+<w:numbering xmlns:wpc="http://schemas.microsoft.com/office/word/2010/wordprocessingCanvas" xmlns:cx="http://schemas.microsoft.com/office/drawing/2014/chartex" xmlns:cx1="http://schemas.microsoft.com/office/drawing/2015/9/8/chartex" xmlns:mc="http://schemas.openxmlformats.org/markup-compatibility/2006" xmlns:o="urn:schemas-microsoft-com:office:office" xmlns:r="http://schemas.openxmlformats.org/officeDocument/2006/relationships" xmlns:m="http://schemas.openxmlformats.org/officeDocument/2006/math" xmlns:v="urn:schemas-microsoft-com:vml" xmlns:wp14="http://schemas.microsoft.com/office/word/2010/wordprocessingDrawing" xmlns:wp="http://schemas.openxmlformats.org/drawingml/2006/wordprocessingDrawing" xmlns:w10="urn:schemas-microsoft-com:office:word" xmlns:w="http://schemas.openxmlformats.org/wordprocessingml/2006/main" xmlns:w14="http://schemas.microsoft.com/office/word/2010/wordml" xmlns:w15="http://schemas.microsoft.com/office/word/2012/wordml" xmlns:w16se="http://schemas.microsoft.com/office/word/2015/wordml/symex" xmlns:wpg="http://schemas.microsoft.com/office/word/2010/wordprocessingGroup" xmlns:wpi="http://schemas.microsoft.com/office/word/2010/wordprocessingInk" xmlns:wne="http://schemas.microsoft.com/office/word/2006/wordml" xmlns:wps="http://schemas.microsoft.com/office/word/2010/wordprocessingShape" mc:Ignorable="w14 w15 w16se wp14">
   <w:abstractNum w:abstractNumId="0" w15:restartNumberingAfterBreak="0">
     <w:nsid w:val="FFFFFF7C"/>
     <w:multiLevelType w:val="singleLevel"/>
@@ -786,7 +783,7 @@
 </file>
 
 <file path=word/styles.xml><?xml version="1.0" encoding="utf-8"?>
-<w:styles xmlns:mc="http://schemas.openxmlformats.org/markup-compatibility/2006" xmlns:r="http://schemas.openxmlformats.org/officeDocument/2006/relationships" xmlns:w="http://schemas.openxmlformats.org/wordprocessingml/2006/main" xmlns:w14="http://schemas.microsoft.com/office/word/2010/wordml" xmlns:w15="http://schemas.microsoft.com/office/word/2012/wordml" xmlns:w16cex="http://schemas.microsoft.com/office/word/2018/wordml/cex" xmlns:w16cid="http://schemas.microsoft.com/office/word/2016/wordml/cid" xmlns:w16="http://schemas.microsoft.com/office/word/2018/wordml" xmlns:w16se="http://schemas.microsoft.com/office/word/2015/wordml/symex" mc:Ignorable="w14 w15 w16se w16cid w16 w16cex">
+<w:styles xmlns:mc="http://schemas.openxmlformats.org/markup-compatibility/2006" xmlns:r="http://schemas.openxmlformats.org/officeDocument/2006/relationships" xmlns:w="http://schemas.openxmlformats.org/wordprocessingml/2006/main" xmlns:w14="http://schemas.microsoft.com/office/word/2010/wordml" xmlns:w15="http://schemas.microsoft.com/office/word/2012/wordml" xmlns:w16se="http://schemas.microsoft.com/office/word/2015/wordml/symex" mc:Ignorable="w14 w15 w16se">
   <w:docDefaults>
     <w:rPrDefault>
       <w:rPr>
@@ -802,7 +799,7 @@
       </w:pPr>
     </w:pPrDefault>
   </w:docDefaults>
-  <w:latentStyles w:defLockedState="0" w:defUIPriority="0" w:defSemiHidden="0" w:defUnhideWhenUsed="0" w:defQFormat="0" w:count="376">
+  <w:latentStyles w:defLockedState="0" w:defUIPriority="0" w:defSemiHidden="0" w:defUnhideWhenUsed="0" w:defQFormat="0" w:count="371">
     <w:lsdException w:name="heading 5" w:semiHidden="1" w:unhideWhenUsed="1"/>
     <w:lsdException w:name="footnote text" w:semiHidden="1" w:unhideWhenUsed="1"/>
     <w:lsdException w:name="caption" w:semiHidden="1" w:unhideWhenUsed="1"/>
@@ -864,6 +861,13 @@
     <w:lsdException w:name="Table Theme" w:semiHidden="1" w:unhideWhenUsed="1"/>
     <w:lsdException w:name="Light Shading"/>
     <w:lsdException w:name="Light List"/>
+    <w:lsdException w:name="Light Grid"/>
+    <w:lsdException w:name="Medium Shading 1"/>
+    <w:lsdException w:name="Medium Shading 2"/>
+    <w:lsdException w:name="Medium List 1"/>
+    <w:lsdException w:name="Medium List 2"/>
+    <w:lsdException w:name="Medium Grid 1"/>
+    <w:lsdException w:name="Medium Grid 2"/>
     <w:lsdException w:name="Medium Grid 3"/>
     <w:lsdException w:name="Dark List"/>
     <w:lsdException w:name="Colorful Shading"/>
@@ -1051,11 +1055,6 @@
     <w:lsdException w:name="List Table 5 Dark Accent 6" w:uiPriority="50"/>
     <w:lsdException w:name="List Table 6 Colorful Accent 6" w:uiPriority="51"/>
     <w:lsdException w:name="List Table 7 Colorful Accent 6" w:uiPriority="52"/>
-    <w:lsdException w:name="Mention" w:uiPriority="99"/>
-    <w:lsdException w:name="Smart Hyperlink" w:uiPriority="99"/>
-    <w:lsdException w:name="Hashtag" w:uiPriority="99"/>
-    <w:lsdException w:name="Unresolved Mention" w:uiPriority="99"/>
-    <w:lsdException w:name="Smart Link" w:uiPriority="99"/>
   </w:latentStyles>
   <w:style w:type="paragraph" w:default="1" w:styleId="Normal">
     <w:name w:val="Normal"/>
@@ -1240,6 +1239,8 @@
   <w:style w:type="character" w:default="1" w:styleId="DefaultParagraphFont">
     <w:name w:val="Default Paragraph Font"/>
     <w:uiPriority w:val="1"/>
+    <w:semiHidden/>
+    <w:unhideWhenUsed/>
   </w:style>
   <w:style w:type="table" w:default="1" w:styleId="TableNormal">
     <w:name w:val="Normal Table"/>
@@ -1375,6 +1376,8 @@
     <w:rsid w:val="00920B49"/>
     <w:rPr>
       <w:rFonts w:ascii="Arial" w:hAnsi="Arial"/>
+      <w:sz w:val="20"/>
+      <w:szCs w:val="20"/>
     </w:rPr>
     <w:tblPr>
       <w:tblInd w:w="0" w:type="dxa"/>

</xml_diff>